<commit_message>
Submitting Category class - Test criteria document, Unit test cases and class implementation. This check-in also Adds clone method implementation for Vendor class and corresponding test cases.
</commit_message>
<xml_diff>
--- a/SouvenirStore/docs/TestCriteria_Vendor.docx
+++ b/SouvenirStore/docs/TestCriteria_Vendor.docx
@@ -143,46 +143,31 @@
         </w:numPr>
       </w:pPr>
       <w:r>
-        <w:t>set</w:t>
-      </w:r>
-      <w:r>
-        <w:t>Description</w:t>
-      </w:r>
-      <w:r>
-        <w:t xml:space="preserve"> test</w:t>
-      </w:r>
-    </w:p>
-    <w:p>
-      <w:pPr>
-        <w:pStyle w:val="ListParagraph"/>
-        <w:numPr>
-          <w:ilvl w:val="1"/>
-          <w:numId w:val="1"/>
-        </w:numPr>
-      </w:pPr>
-      <w:r>
-        <w:t xml:space="preserve">Description </w:t>
-      </w:r>
-      <w:r>
-        <w:t>must be changed to the value provided in parameter.</w:t>
-      </w:r>
-    </w:p>
-    <w:p>
-      <w:pPr>
-        <w:pStyle w:val="ListParagraph"/>
-        <w:numPr>
-          <w:ilvl w:val="1"/>
-          <w:numId w:val="1"/>
-        </w:numPr>
-      </w:pPr>
-      <w:r>
-        <w:t xml:space="preserve">If parameter is null, </w:t>
-      </w:r>
-      <w:r>
-        <w:t>description</w:t>
-      </w:r>
-      <w:r>
-        <w:t xml:space="preserve"> must not be updated.</w:t>
+        <w:t>setDescription test</w:t>
+      </w:r>
+    </w:p>
+    <w:p>
+      <w:pPr>
+        <w:pStyle w:val="ListParagraph"/>
+        <w:numPr>
+          <w:ilvl w:val="1"/>
+          <w:numId w:val="1"/>
+        </w:numPr>
+      </w:pPr>
+      <w:r>
+        <w:t>Description must be changed to the value provided in parameter.</w:t>
+      </w:r>
+    </w:p>
+    <w:p>
+      <w:pPr>
+        <w:pStyle w:val="ListParagraph"/>
+        <w:numPr>
+          <w:ilvl w:val="1"/>
+          <w:numId w:val="1"/>
+        </w:numPr>
+      </w:pPr>
+      <w:r>
+        <w:t>If parameter is null, description must not be updated.</w:t>
       </w:r>
     </w:p>
     <w:p>
@@ -194,13 +179,7 @@
         </w:numPr>
       </w:pPr>
       <w:r>
-        <w:t>get</w:t>
-      </w:r>
-      <w:r>
-        <w:t>Description</w:t>
-      </w:r>
-      <w:r>
-        <w:t xml:space="preserve"> test</w:t>
+        <w:t>getDescription test</w:t>
       </w:r>
     </w:p>
     <w:p>
@@ -224,13 +203,7 @@
         </w:numPr>
       </w:pPr>
       <w:r>
-        <w:t>Must return value set by set</w:t>
-      </w:r>
-      <w:r>
-        <w:t>Description</w:t>
-      </w:r>
-      <w:r>
-        <w:t>().</w:t>
+        <w:t>Must return value set by setDescription().</w:t>
       </w:r>
     </w:p>
     <w:p>
@@ -278,16 +251,19 @@
         </w:numPr>
       </w:pPr>
       <w:r>
-        <w:t xml:space="preserve">Must return </w:t>
-      </w:r>
-      <w:r>
-        <w:t xml:space="preserve">string containing name and description, set </w:t>
-      </w:r>
-      <w:r>
-        <w:t>setName and setDescription</w:t>
-      </w:r>
-      <w:r>
-        <w:t>, separated by comma.</w:t>
+        <w:t xml:space="preserve">Must return string containing name and description, </w:t>
+      </w:r>
+      <w:r>
+        <w:t xml:space="preserve">which was </w:t>
+      </w:r>
+      <w:r>
+        <w:t xml:space="preserve">set </w:t>
+      </w:r>
+      <w:r>
+        <w:t xml:space="preserve">by </w:t>
+      </w:r>
+      <w:r>
+        <w:t>setName and setDescription, separated by comma.</w:t>
       </w:r>
     </w:p>
     <w:p>
@@ -323,7 +299,10 @@
         </w:numPr>
       </w:pPr>
       <w:r>
-        <w:t>Equals test</w:t>
+        <w:t>e</w:t>
+      </w:r>
+      <w:r>
+        <w:t>quals test</w:t>
       </w:r>
     </w:p>
     <w:p>
@@ -348,12 +327,48 @@
       </w:pPr>
       <w:r>
         <w:t>Must return true if</w:t>
+      </w:r>
+      <w:r>
+        <w:t xml:space="preserve"> both name and description match</w:t>
+      </w:r>
+    </w:p>
+    <w:p>
+      <w:pPr>
+        <w:pStyle w:val="ListParagraph"/>
+        <w:numPr>
+          <w:ilvl w:val="0"/>
+          <w:numId w:val="1"/>
+        </w:numPr>
+      </w:pPr>
+      <w:r>
+        <w:t>Clone test</w:t>
+      </w:r>
+    </w:p>
+    <w:p>
+      <w:pPr>
+        <w:pStyle w:val="ListParagraph"/>
+        <w:numPr>
+          <w:ilvl w:val="1"/>
+          <w:numId w:val="1"/>
+        </w:numPr>
+      </w:pPr>
+      <w:r>
+        <w:t>Must return copy of self.</w:t>
+      </w:r>
+    </w:p>
+    <w:p>
+      <w:pPr>
+        <w:pStyle w:val="ListParagraph"/>
+        <w:numPr>
+          <w:ilvl w:val="1"/>
+          <w:numId w:val="1"/>
+        </w:numPr>
+      </w:pPr>
+      <w:r>
+        <w:t>Modification of copy must not affect the original object</w:t>
       </w:r>
       <w:bookmarkStart w:id="0" w:name="_GoBack"/>
       <w:bookmarkEnd w:id="0"/>
-      <w:r>
-        <w:t xml:space="preserve"> both name and description match</w:t>
-      </w:r>
     </w:p>
     <w:sectPr>
       <w:pgSz w:w="12240" w:h="15840"/>

</xml_diff>